<commit_message>
Updated Documentation/Xtreme Tic Tac Toe Design Document.docx and Documentation/XtremeTicTacToe.vsd and Documentation/XtremeTicTacToe.pdf with current UML diagrams
</commit_message>
<xml_diff>
--- a/Documentation/Xtreme Tic Tac Toe Design Document.docx
+++ b/Documentation/Xtreme Tic Tac Toe Design Document.docx
@@ -23,9 +23,10 @@
           <w:sz w:val="28"/>
           <w:szCs w:val="28"/>
         </w:rPr>
-        <w:t>Xtreme</w:t>
-      </w:r>
-      <w:proofErr w:type="spellEnd"/>
+        <w:t>Xtre</w:t>
+      </w:r>
+      <w:bookmarkStart w:id="0" w:name="_GoBack"/>
+      <w:bookmarkEnd w:id="0"/>
       <w:r>
         <w:rPr>
           <w:rFonts w:cstheme="minorHAnsi"/>
@@ -33,6 +34,16 @@
           <w:sz w:val="28"/>
           <w:szCs w:val="28"/>
         </w:rPr>
+        <w:t>me</w:t>
+      </w:r>
+      <w:proofErr w:type="spellEnd"/>
+      <w:r>
+        <w:rPr>
+          <w:rFonts w:cstheme="minorHAnsi"/>
+          <w:b/>
+          <w:sz w:val="28"/>
+          <w:szCs w:val="28"/>
+        </w:rPr>
         <w:t xml:space="preserve"> Tic </w:t>
       </w:r>
       <w:proofErr w:type="spellStart"/>
@@ -55,16 +66,7 @@
           <w:sz w:val="28"/>
           <w:szCs w:val="28"/>
         </w:rPr>
-        <w:t xml:space="preserve"> Toe</w:t>
-      </w:r>
-      <w:r>
-        <w:rPr>
-          <w:rFonts w:cstheme="minorHAnsi"/>
-          <w:b/>
-          <w:sz w:val="28"/>
-          <w:szCs w:val="28"/>
-        </w:rPr>
-        <w:t xml:space="preserve"> Design Document</w:t>
+        <w:t xml:space="preserve"> Toe Design Document</w:t>
       </w:r>
     </w:p>
     <w:p>
@@ -357,11 +359,6 @@
         <w:spacing w:line="276" w:lineRule="auto"/>
         <w:ind w:left="426"/>
         <w:jc w:val="both"/>
-        <w:rPr>
-          <w:rFonts w:cstheme="minorHAnsi"/>
-          <w:sz w:val="24"/>
-          <w:szCs w:val="24"/>
-        </w:rPr>
       </w:pPr>
       <w:r>
         <w:rPr>
@@ -389,36 +386,29 @@
         </w:rPr>
         <w:t>)?</w:t>
       </w:r>
-    </w:p>
-    <w:p>
-      <w:pPr>
-        <w:autoSpaceDE w:val="0"/>
-        <w:autoSpaceDN w:val="0"/>
-        <w:adjustRightInd w:val="0"/>
-        <w:spacing w:line="276" w:lineRule="auto"/>
-        <w:ind w:left="426"/>
-        <w:jc w:val="both"/>
-        <w:rPr>
-          <w:rFonts w:cstheme="minorHAnsi"/>
-          <w:b/>
-          <w:sz w:val="24"/>
-          <w:szCs w:val="24"/>
-        </w:rPr>
-      </w:pPr>
-      <w:r>
-        <w:rPr>
-          <w:rFonts w:cstheme="minorHAnsi"/>
-          <w:b/>
-          <w:sz w:val="24"/>
-          <w:szCs w:val="24"/>
-        </w:rPr>
-        <w:t>This project employs the singleton type, because we need an instancing pattern that will allow multiple clients to be updated with information, often at the same time, but from the same object.  This game works best if one object is co-ordinating actions across the system (or network).</w:t>
-      </w:r>
-      <w:bookmarkStart w:id="0" w:name="_GoBack"/>
-      <w:bookmarkEnd w:id="0"/>
-    </w:p>
-    <w:p/>
+      <w:r>
+        <w:rPr>
+          <w:rFonts w:cstheme="minorHAnsi"/>
+          <w:sz w:val="24"/>
+          <w:szCs w:val="24"/>
+        </w:rPr>
+        <w:t xml:space="preserve">  </w:t>
+      </w:r>
+      <w:r>
+        <w:rPr>
+          <w:rFonts w:cstheme="minorHAnsi"/>
+          <w:b/>
+          <w:sz w:val="24"/>
+          <w:szCs w:val="24"/>
+        </w:rPr>
+        <w:t>This project uses a Singleton type because of the fact that we needed to allow for multiple clients to be updated with information from the same object.  This is the best plan of action for communicating over a network or system.</w:t>
+      </w:r>
+      <w:r>
+        <w:t xml:space="preserve"> </w:t>
+      </w:r>
+    </w:p>
     <w:sectPr>
+      <w:headerReference w:type="default" r:id="rId8"/>
       <w:pgSz w:w="12240" w:h="15840"/>
       <w:pgMar w:top="1440" w:right="1440" w:bottom="1440" w:left="1440" w:header="708" w:footer="708" w:gutter="0"/>
       <w:cols w:space="708"/>
@@ -426,6 +416,57 @@
     </w:sectPr>
   </w:body>
 </w:document>
+</file>
+
+<file path=word/endnotes.xml><?xml version="1.0" encoding="utf-8"?>
+<w:endnotes xmlns:wpc="http://schemas.microsoft.com/office/word/2010/wordprocessingCanvas" xmlns:mc="http://schemas.openxmlformats.org/markup-compatibility/2006" xmlns:o="urn:schemas-microsoft-com:office:office" xmlns:r="http://schemas.openxmlformats.org/officeDocument/2006/relationships" xmlns:m="http://schemas.openxmlformats.org/officeDocument/2006/math" xmlns:v="urn:schemas-microsoft-com:vml" xmlns:wp14="http://schemas.microsoft.com/office/word/2010/wordprocessingDrawing" xmlns:wp="http://schemas.openxmlformats.org/drawingml/2006/wordprocessingDrawing" xmlns:w10="urn:schemas-microsoft-com:office:word" xmlns:w="http://schemas.openxmlformats.org/wordprocessingml/2006/main" xmlns:w14="http://schemas.microsoft.com/office/word/2010/wordml" xmlns:wpg="http://schemas.microsoft.com/office/word/2010/wordprocessingGroup" xmlns:wpi="http://schemas.microsoft.com/office/word/2010/wordprocessingInk" xmlns:wne="http://schemas.microsoft.com/office/word/2006/wordml" xmlns:wps="http://schemas.microsoft.com/office/word/2010/wordprocessingShape" mc:Ignorable="w14 wp14">
+  <w:endnote w:type="separator" w:id="-1">
+    <w:p>
+      <w:r>
+        <w:separator/>
+      </w:r>
+    </w:p>
+  </w:endnote>
+  <w:endnote w:type="continuationSeparator" w:id="0">
+    <w:p>
+      <w:r>
+        <w:continuationSeparator/>
+      </w:r>
+    </w:p>
+  </w:endnote>
+</w:endnotes>
+</file>
+
+<file path=word/footnotes.xml><?xml version="1.0" encoding="utf-8"?>
+<w:footnotes xmlns:wpc="http://schemas.microsoft.com/office/word/2010/wordprocessingCanvas" xmlns:mc="http://schemas.openxmlformats.org/markup-compatibility/2006" xmlns:o="urn:schemas-microsoft-com:office:office" xmlns:r="http://schemas.openxmlformats.org/officeDocument/2006/relationships" xmlns:m="http://schemas.openxmlformats.org/officeDocument/2006/math" xmlns:v="urn:schemas-microsoft-com:vml" xmlns:wp14="http://schemas.microsoft.com/office/word/2010/wordprocessingDrawing" xmlns:wp="http://schemas.openxmlformats.org/drawingml/2006/wordprocessingDrawing" xmlns:w10="urn:schemas-microsoft-com:office:word" xmlns:w="http://schemas.openxmlformats.org/wordprocessingml/2006/main" xmlns:w14="http://schemas.microsoft.com/office/word/2010/wordml" xmlns:wpg="http://schemas.microsoft.com/office/word/2010/wordprocessingGroup" xmlns:wpi="http://schemas.microsoft.com/office/word/2010/wordprocessingInk" xmlns:wne="http://schemas.microsoft.com/office/word/2006/wordml" xmlns:wps="http://schemas.microsoft.com/office/word/2010/wordprocessingShape" mc:Ignorable="w14 wp14">
+  <w:footnote w:type="separator" w:id="-1">
+    <w:p>
+      <w:r>
+        <w:separator/>
+      </w:r>
+    </w:p>
+  </w:footnote>
+  <w:footnote w:type="continuationSeparator" w:id="0">
+    <w:p>
+      <w:r>
+        <w:continuationSeparator/>
+      </w:r>
+    </w:p>
+  </w:footnote>
+</w:footnotes>
+</file>
+
+<file path=word/header1.xml><?xml version="1.0" encoding="utf-8"?>
+<w:hdr xmlns:wpc="http://schemas.microsoft.com/office/word/2010/wordprocessingCanvas" xmlns:mc="http://schemas.openxmlformats.org/markup-compatibility/2006" xmlns:o="urn:schemas-microsoft-com:office:office" xmlns:r="http://schemas.openxmlformats.org/officeDocument/2006/relationships" xmlns:m="http://schemas.openxmlformats.org/officeDocument/2006/math" xmlns:v="urn:schemas-microsoft-com:vml" xmlns:wp14="http://schemas.microsoft.com/office/word/2010/wordprocessingDrawing" xmlns:wp="http://schemas.openxmlformats.org/drawingml/2006/wordprocessingDrawing" xmlns:w10="urn:schemas-microsoft-com:office:word" xmlns:w="http://schemas.openxmlformats.org/wordprocessingml/2006/main" xmlns:w14="http://schemas.microsoft.com/office/word/2010/wordml" xmlns:wpg="http://schemas.microsoft.com/office/word/2010/wordprocessingGroup" xmlns:wpi="http://schemas.microsoft.com/office/word/2010/wordprocessingInk" xmlns:wne="http://schemas.microsoft.com/office/word/2006/wordml" xmlns:wps="http://schemas.microsoft.com/office/word/2010/wordprocessingShape" mc:Ignorable="w14 wp14">
+  <w:p>
+    <w:pPr>
+      <w:pStyle w:val="Header"/>
+    </w:pPr>
+    <w:r>
+      <w:t>Greg Jacobs &amp; Garrett Wilson</w:t>
+    </w:r>
+  </w:p>
+</w:hdr>
 </file>
 
 <file path=word/numbering.xml><?xml version="1.0" encoding="utf-8"?>
@@ -751,6 +792,48 @@
       <w:contextualSpacing/>
     </w:pPr>
   </w:style>
+  <w:style w:type="paragraph" w:styleId="Header">
+    <w:name w:val="header"/>
+    <w:basedOn w:val="Normal"/>
+    <w:link w:val="HeaderChar"/>
+    <w:uiPriority w:val="99"/>
+    <w:unhideWhenUsed/>
+    <w:rsid w:val="00A15F3E"/>
+    <w:pPr>
+      <w:tabs>
+        <w:tab w:val="center" w:pos="4680"/>
+        <w:tab w:val="right" w:pos="9360"/>
+      </w:tabs>
+    </w:pPr>
+  </w:style>
+  <w:style w:type="character" w:customStyle="1" w:styleId="HeaderChar">
+    <w:name w:val="Header Char"/>
+    <w:basedOn w:val="DefaultParagraphFont"/>
+    <w:link w:val="Header"/>
+    <w:uiPriority w:val="99"/>
+    <w:rsid w:val="00A15F3E"/>
+  </w:style>
+  <w:style w:type="paragraph" w:styleId="Footer">
+    <w:name w:val="footer"/>
+    <w:basedOn w:val="Normal"/>
+    <w:link w:val="FooterChar"/>
+    <w:uiPriority w:val="99"/>
+    <w:unhideWhenUsed/>
+    <w:rsid w:val="00A15F3E"/>
+    <w:pPr>
+      <w:tabs>
+        <w:tab w:val="center" w:pos="4680"/>
+        <w:tab w:val="right" w:pos="9360"/>
+      </w:tabs>
+    </w:pPr>
+  </w:style>
+  <w:style w:type="character" w:customStyle="1" w:styleId="FooterChar">
+    <w:name w:val="Footer Char"/>
+    <w:basedOn w:val="DefaultParagraphFont"/>
+    <w:link w:val="Footer"/>
+    <w:uiPriority w:val="99"/>
+    <w:rsid w:val="00A15F3E"/>
+  </w:style>
 </w:styles>
 </file>
 
@@ -955,6 +1038,48 @@
       <w:ind w:left="720"/>
       <w:contextualSpacing/>
     </w:pPr>
+  </w:style>
+  <w:style w:type="paragraph" w:styleId="Header">
+    <w:name w:val="header"/>
+    <w:basedOn w:val="Normal"/>
+    <w:link w:val="HeaderChar"/>
+    <w:uiPriority w:val="99"/>
+    <w:unhideWhenUsed/>
+    <w:rsid w:val="00A15F3E"/>
+    <w:pPr>
+      <w:tabs>
+        <w:tab w:val="center" w:pos="4680"/>
+        <w:tab w:val="right" w:pos="9360"/>
+      </w:tabs>
+    </w:pPr>
+  </w:style>
+  <w:style w:type="character" w:customStyle="1" w:styleId="HeaderChar">
+    <w:name w:val="Header Char"/>
+    <w:basedOn w:val="DefaultParagraphFont"/>
+    <w:link w:val="Header"/>
+    <w:uiPriority w:val="99"/>
+    <w:rsid w:val="00A15F3E"/>
+  </w:style>
+  <w:style w:type="paragraph" w:styleId="Footer">
+    <w:name w:val="footer"/>
+    <w:basedOn w:val="Normal"/>
+    <w:link w:val="FooterChar"/>
+    <w:uiPriority w:val="99"/>
+    <w:unhideWhenUsed/>
+    <w:rsid w:val="00A15F3E"/>
+    <w:pPr>
+      <w:tabs>
+        <w:tab w:val="center" w:pos="4680"/>
+        <w:tab w:val="right" w:pos="9360"/>
+      </w:tabs>
+    </w:pPr>
+  </w:style>
+  <w:style w:type="character" w:customStyle="1" w:styleId="FooterChar">
+    <w:name w:val="Footer Char"/>
+    <w:basedOn w:val="DefaultParagraphFont"/>
+    <w:link w:val="Footer"/>
+    <w:uiPriority w:val="99"/>
+    <w:rsid w:val="00A15F3E"/>
   </w:style>
 </w:styles>
 </file>

</xml_diff>